<commit_message>
Mantis 1273 - Adds support for PCI UHPC
</commit_message>
<xml_diff>
--- a/Equations/StressStrainModels.docx
+++ b/Equations/StressStrainModels.docx
@@ -2,6 +2,19 @@
 <file path=word/document.xml><?xml version="1.0" encoding="utf-8"?>
 <w:document xmlns:wpc="http://schemas.microsoft.com/office/word/2010/wordprocessingCanvas" xmlns:cx="http://schemas.microsoft.com/office/drawing/2014/chartex" xmlns:cx1="http://schemas.microsoft.com/office/drawing/2015/9/8/chartex" xmlns:cx2="http://schemas.microsoft.com/office/drawing/2015/10/21/chartex" xmlns:cx3="http://schemas.microsoft.com/office/drawing/2016/5/9/chartex" xmlns:cx4="http://schemas.microsoft.com/office/drawing/2016/5/10/chartex" xmlns:cx5="http://schemas.microsoft.com/office/drawing/2016/5/11/chartex" xmlns:cx6="http://schemas.microsoft.com/office/drawing/2016/5/12/chartex" xmlns:cx7="http://schemas.microsoft.com/office/drawing/2016/5/13/chartex" xmlns:cx8="http://schemas.microsoft.com/office/drawing/2016/5/14/chartex" xmlns:mc="http://schemas.openxmlformats.org/markup-compatibility/2006" xmlns:aink="http://schemas.microsoft.com/office/drawing/2016/ink" xmlns:am3d="http://schemas.microsoft.com/office/drawing/2017/model3d" xmlns:o="urn:schemas-microsoft-com:office:office" xmlns:r="http://schemas.openxmlformats.org/officeDocument/2006/relationships" xmlns:m="http://schemas.openxmlformats.org/officeDocument/2006/math" xmlns:v="urn:schemas-microsoft-com:vml" xmlns:wp14="http://schemas.microsoft.com/office/word/2010/wordprocessingDrawing" xmlns:wp="http://schemas.openxmlformats.org/drawingml/2006/wordprocessingDrawing" xmlns:w10="urn:schemas-microsoft-com:office:word" xmlns:w="http://schemas.openxmlformats.org/wordprocessingml/2006/main" xmlns:w14="http://schemas.microsoft.com/office/word/2010/wordml" xmlns:w15="http://schemas.microsoft.com/office/word/2012/wordml" xmlns:w16cex="http://schemas.microsoft.com/office/word/2018/wordml/cex" xmlns:w16cid="http://schemas.microsoft.com/office/word/2016/wordml/cid" xmlns:w16="http://schemas.microsoft.com/office/word/2018/wordml" xmlns:w16sdtdh="http://schemas.microsoft.com/office/word/2020/wordml/sdtdatahash" xmlns:w16se="http://schemas.microsoft.com/office/word/2015/wordml/symex" xmlns:wpg="http://schemas.microsoft.com/office/word/2010/wordprocessingGroup" xmlns:wpi="http://schemas.microsoft.com/office/word/2010/wordprocessingInk" xmlns:wne="http://schemas.microsoft.com/office/word/2006/wordml" xmlns:wps="http://schemas.microsoft.com/office/word/2010/wordprocessingShape" mc:Ignorable="w14 w15 w16se w16cid w16 w16cex w16sdtdh wp14">
   <w:body>
+    <w:p>
+      <w:pPr>
+        <w:rPr>
+          <w:rFonts w:eastAsiaTheme="minorEastAsia"/>
+        </w:rPr>
+      </w:pPr>
+      <w:r>
+        <w:rPr>
+          <w:rFonts w:eastAsiaTheme="minorEastAsia"/>
+        </w:rPr>
+        <w:t>Grade 270 strand – power formula</w:t>
+      </w:r>
+    </w:p>
     <w:p>
       <w:pPr>
         <w:rPr>
@@ -283,6 +296,12 @@
           <w:rFonts w:eastAsiaTheme="minorEastAsia"/>
         </w:rPr>
       </w:pPr>
+      <w:r>
+        <w:rPr>
+          <w:rFonts w:eastAsiaTheme="minorEastAsia"/>
+        </w:rPr>
+        <w:t>Unconfined concrete</w:t>
+      </w:r>
     </w:p>
     <w:p>
       <w:pPr>
@@ -1017,6 +1036,12 @@
           <w:rFonts w:eastAsiaTheme="minorEastAsia"/>
         </w:rPr>
       </w:pPr>
+      <w:r>
+        <w:rPr>
+          <w:rFonts w:eastAsiaTheme="minorEastAsia"/>
+        </w:rPr>
+        <w:t>Elastic-plastic rebar</w:t>
+      </w:r>
     </w:p>
     <w:p>
       <w:pPr>
@@ -1320,6 +1345,12 @@
           <w:rFonts w:eastAsiaTheme="minorEastAsia"/>
         </w:rPr>
       </w:pPr>
+      <w:r>
+        <w:rPr>
+          <w:rFonts w:eastAsiaTheme="minorEastAsia"/>
+        </w:rPr>
+        <w:t xml:space="preserve">PCI UHPC </w:t>
+      </w:r>
     </w:p>
     <w:p>
       <w:pPr>
@@ -1327,6 +1358,40 @@
           <w:rFonts w:eastAsiaTheme="minorEastAsia"/>
         </w:rPr>
       </w:pPr>
+    </w:p>
+    <w:p>
+      <w:pPr>
+        <w:rPr>
+          <w:rFonts w:eastAsiaTheme="minorEastAsia"/>
+        </w:rPr>
+      </w:pPr>
+      <w:r>
+        <w:object w:dxaOrig="5145" w:dyaOrig="5011" w14:anchorId="54DB3AF3">
+          <v:shapetype id="_x0000_t75" coordsize="21600,21600" o:spt="75" o:preferrelative="t" path="m@4@5l@4@11@9@11@9@5xe" filled="f" stroked="f">
+            <v:stroke joinstyle="miter"/>
+            <v:formulas>
+              <v:f eqn="if lineDrawn pixelLineWidth 0"/>
+              <v:f eqn="sum @0 1 0"/>
+              <v:f eqn="sum 0 0 @1"/>
+              <v:f eqn="prod @2 1 2"/>
+              <v:f eqn="prod @3 21600 pixelWidth"/>
+              <v:f eqn="prod @3 21600 pixelHeight"/>
+              <v:f eqn="sum @0 0 1"/>
+              <v:f eqn="prod @6 1 2"/>
+              <v:f eqn="prod @7 21600 pixelWidth"/>
+              <v:f eqn="sum @8 21600 0"/>
+              <v:f eqn="prod @7 21600 pixelHeight"/>
+              <v:f eqn="sum @10 21600 0"/>
+            </v:formulas>
+            <v:path o:extrusionok="f" gradientshapeok="t" o:connecttype="rect"/>
+            <o:lock v:ext="edit" aspectratio="t"/>
+          </v:shapetype>
+          <v:shape id="_x0000_i1025" type="#_x0000_t75" style="width:257.25pt;height:250.5pt" o:ole="">
+            <v:imagedata r:id="rId6" o:title=""/>
+          </v:shape>
+          <o:OLEObject Type="Embed" ProgID="Visio.Drawing.15" ShapeID="_x0000_i1025" DrawAspect="Content" ObjectID="_1704188966" r:id="rId7"/>
+        </w:object>
+      </w:r>
     </w:p>
     <w:p>
       <w:pPr>

</xml_diff>